<commit_message>
Penambahan pada Strategy and Implementation
</commit_message>
<xml_diff>
--- a/Strategy and Implementation/Audience Marketing Strategy.docx
+++ b/Strategy and Implementation/Audience Marketing Strategy.docx
@@ -14,7 +14,7 @@
         <w:rPr>
           <w:lang w:val="id-ID"/>
         </w:rPr>
-        <w:t>Strategy and Implementation</w:t>
+        <w:t>Audience Marketing Strategy</w:t>
       </w:r>
     </w:p>
     <w:p>
@@ -33,7 +33,23 @@
           <w:sz w:val="24"/>
           <w:lang w:val="id-ID"/>
         </w:rPr>
-        <w:t>Audience Marketing Strategy : Cara perusahan untuk mendapatkan pelanggan dengan cara mencari apa yang konsumen inginkan, atau sukai.</w:t>
+        <w:t>Pada bisnis jual beli online ini, pengunjung dan penjual adalah nyawa utama, sehingga perlu dilakukan langkah strategis untuk membuat website jual beli online ini. Salah satu cara langkah strategis adalah audience marketing strategy, yaitu c</w:t>
+      </w:r>
+      <w:r>
+        <w:rPr>
+          <w:rFonts w:asciiTheme="majorHAnsi" w:hAnsiTheme="majorHAnsi"/>
+          <w:sz w:val="24"/>
+          <w:lang w:val="id-ID"/>
+        </w:rPr>
+        <w:t>ara perusahan untuk mendapatkan pelanggan dengan cara mencari apa yang konsumen inginkan, atau sukai.</w:t>
+      </w:r>
+      <w:r>
+        <w:rPr>
+          <w:rFonts w:asciiTheme="majorHAnsi" w:hAnsiTheme="majorHAnsi"/>
+          <w:sz w:val="24"/>
+          <w:lang w:val="id-ID"/>
+        </w:rPr>
+        <w:t xml:space="preserve"> Metode – metode  yang kami lakukan yaitu :</w:t>
       </w:r>
     </w:p>
     <w:p>
@@ -57,8 +73,18 @@
           <w:sz w:val="24"/>
           <w:lang w:val="id-ID"/>
         </w:rPr>
-        <w:t>Kontent Marketing</w:t>
+        <w:t>Content</w:t>
       </w:r>
+      <w:r>
+        <w:rPr>
+          <w:rFonts w:asciiTheme="majorHAnsi" w:hAnsiTheme="majorHAnsi"/>
+          <w:sz w:val="24"/>
+          <w:lang w:val="id-ID"/>
+        </w:rPr>
+        <w:t xml:space="preserve"> Marketing</w:t>
+      </w:r>
+      <w:bookmarkStart w:id="0" w:name="_GoBack"/>
+      <w:bookmarkEnd w:id="0"/>
     </w:p>
     <w:p>
       <w:pPr>
@@ -131,8 +157,6 @@
         </w:rPr>
         <w:t>Video Marketing</w:t>
       </w:r>
-      <w:bookmarkStart w:id="0" w:name="_GoBack"/>
-      <w:bookmarkEnd w:id="0"/>
       <w:r>
         <w:rPr>
           <w:rFonts w:asciiTheme="majorHAnsi" w:hAnsiTheme="majorHAnsi"/>

</xml_diff>